<commit_message>
creating model for documents, about to break stuff
</commit_message>
<xml_diff>
--- a/Docs/tasking/task&purpose.docx
+++ b/Docs/tasking/task&purpose.docx
@@ -50,15 +50,23 @@
           <w:sz w:val="28"/>
           <w:szCs w:val="28"/>
         </w:rPr>
-        <w:t xml:space="preserve"> </w:t>
-      </w:r>
-      <w:r>
-        <w:rPr>
-          <w:rFonts w:ascii="Times New Roman" w:hAnsi="Times New Roman" w:cs="Times New Roman"/>
-          <w:sz w:val="28"/>
-          <w:szCs w:val="28"/>
-        </w:rPr>
-        <w:t>Document Management</w:t>
+        <w:t xml:space="preserve"> Document Manage</w:t>
+      </w:r>
+      <w:r>
+        <w:rPr>
+          <w:rFonts w:ascii="Times New Roman" w:hAnsi="Times New Roman" w:cs="Times New Roman"/>
+          <w:sz w:val="28"/>
+          <w:szCs w:val="28"/>
+        </w:rPr>
+        <w:t>r</w:t>
+      </w:r>
+      <w:r>
+        <w:rPr>
+          <w:rFonts w:ascii="Times New Roman" w:hAnsi="Times New Roman" w:cs="Times New Roman"/>
+          <w:sz w:val="28"/>
+          <w:szCs w:val="28"/>
+        </w:rPr>
+        <w:t xml:space="preserve"> [MAPSYS Assessment]</w:t>
       </w:r>
     </w:p>
     <w:p>
@@ -114,23 +122,7 @@
           <w:sz w:val="28"/>
           <w:szCs w:val="28"/>
         </w:rPr>
-        <w:t xml:space="preserve"> </w:t>
-      </w:r>
-      <w:r>
-        <w:rPr>
-          <w:rFonts w:ascii="Times New Roman" w:hAnsi="Times New Roman" w:cs="Times New Roman"/>
-          <w:sz w:val="28"/>
-          <w:szCs w:val="28"/>
-        </w:rPr>
-        <w:t>Maison Arroyo</w:t>
-      </w:r>
-      <w:r>
-        <w:rPr>
-          <w:rFonts w:ascii="Times New Roman" w:hAnsi="Times New Roman" w:cs="Times New Roman"/>
-          <w:sz w:val="28"/>
-          <w:szCs w:val="28"/>
-        </w:rPr>
-        <w:t>, Software Developer</w:t>
+        <w:t xml:space="preserve"> Maison Arroyo, Software Developer</w:t>
       </w:r>
     </w:p>
     <w:p>
@@ -158,31 +150,7 @@
           <w:sz w:val="28"/>
           <w:szCs w:val="28"/>
         </w:rPr>
-        <w:t xml:space="preserve"> </w:t>
-      </w:r>
-      <w:r>
-        <w:rPr>
-          <w:rFonts w:ascii="Times New Roman" w:hAnsi="Times New Roman" w:cs="Times New Roman"/>
-          <w:sz w:val="28"/>
-          <w:szCs w:val="28"/>
-        </w:rPr>
-        <w:t>Brian Callhoun</w:t>
-      </w:r>
-      <w:r>
-        <w:rPr>
-          <w:rFonts w:ascii="Times New Roman" w:hAnsi="Times New Roman" w:cs="Times New Roman"/>
-          <w:sz w:val="28"/>
-          <w:szCs w:val="28"/>
-        </w:rPr>
-        <w:t>,</w:t>
-      </w:r>
-      <w:r>
-        <w:rPr>
-          <w:rFonts w:ascii="Times New Roman" w:hAnsi="Times New Roman" w:cs="Times New Roman"/>
-          <w:sz w:val="28"/>
-          <w:szCs w:val="28"/>
-        </w:rPr>
-        <w:t xml:space="preserve"> Project Manager</w:t>
+        <w:t xml:space="preserve"> Brian Callhoun, Project Manager</w:t>
       </w:r>
     </w:p>
     <w:p>
@@ -249,25 +217,23 @@
           <w:sz w:val="28"/>
           <w:szCs w:val="28"/>
         </w:rPr>
-        <w:t xml:space="preserve"> Set up the initial project environment, including the </w:t>
-      </w:r>
-      <w:proofErr w:type="gramStart"/>
-      <w:r>
-        <w:rPr>
-          <w:rFonts w:ascii="Times New Roman" w:hAnsi="Times New Roman" w:cs="Times New Roman"/>
-          <w:sz w:val="28"/>
-          <w:szCs w:val="28"/>
-        </w:rPr>
-        <w:t>frontend</w:t>
-      </w:r>
-      <w:proofErr w:type="gramEnd"/>
-      <w:r>
-        <w:rPr>
-          <w:rFonts w:ascii="Times New Roman" w:hAnsi="Times New Roman" w:cs="Times New Roman"/>
-          <w:sz w:val="28"/>
-          <w:szCs w:val="28"/>
-        </w:rPr>
-        <w:t xml:space="preserve"> and backend frameworks.</w:t>
+        <w:t xml:space="preserve"> Set up the initial</w:t>
+      </w:r>
+      <w:r>
+        <w:rPr>
+          <w:rFonts w:ascii="Times New Roman" w:hAnsi="Times New Roman" w:cs="Times New Roman"/>
+          <w:sz w:val="28"/>
+          <w:szCs w:val="28"/>
+        </w:rPr>
+        <w:t xml:space="preserve"> MEVN</w:t>
+      </w:r>
+      <w:r>
+        <w:rPr>
+          <w:rFonts w:ascii="Times New Roman" w:hAnsi="Times New Roman" w:cs="Times New Roman"/>
+          <w:sz w:val="28"/>
+          <w:szCs w:val="28"/>
+        </w:rPr>
+        <w:t xml:space="preserve"> project environment, including the frontend and backend frameworks.</w:t>
       </w:r>
     </w:p>
     <w:p>
@@ -419,6 +385,36 @@
           <w:sz w:val="28"/>
           <w:szCs w:val="28"/>
         </w:rPr>
+        <w:t>Set up and f</w:t>
+      </w:r>
+      <w:r>
+        <w:rPr>
+          <w:rFonts w:ascii="Times New Roman" w:hAnsi="Times New Roman" w:cs="Times New Roman"/>
+          <w:sz w:val="28"/>
+          <w:szCs w:val="28"/>
+        </w:rPr>
+        <w:t>ork repository.</w:t>
+      </w:r>
+    </w:p>
+    <w:p>
+      <w:pPr>
+        <w:numPr>
+          <w:ilvl w:val="0"/>
+          <w:numId w:val="8"/>
+        </w:numPr>
+        <w:spacing w:line="240" w:lineRule="auto"/>
+        <w:rPr>
+          <w:rFonts w:ascii="Times New Roman" w:hAnsi="Times New Roman" w:cs="Times New Roman"/>
+          <w:sz w:val="28"/>
+          <w:szCs w:val="28"/>
+        </w:rPr>
+      </w:pPr>
+      <w:r>
+        <w:rPr>
+          <w:rFonts w:ascii="Times New Roman" w:hAnsi="Times New Roman" w:cs="Times New Roman"/>
+          <w:sz w:val="28"/>
+          <w:szCs w:val="28"/>
+        </w:rPr>
         <w:t>Configure the development environment with necessary dependencies.</w:t>
       </w:r>
     </w:p>
@@ -518,7 +514,7 @@
           <w:sz w:val="28"/>
           <w:szCs w:val="28"/>
         </w:rPr>
-        <w:t>3</w:t>
+        <w:t>6</w:t>
       </w:r>
       <w:r>
         <w:rPr>
@@ -640,16 +636,6 @@
     <w:p>
       <w:pPr>
         <w:spacing w:line="240" w:lineRule="auto"/>
-        <w:rPr>
-          <w:rFonts w:ascii="Times New Roman" w:hAnsi="Times New Roman" w:cs="Times New Roman"/>
-          <w:sz w:val="28"/>
-          <w:szCs w:val="28"/>
-        </w:rPr>
-      </w:pPr>
-    </w:p>
-    <w:p>
-      <w:pPr>
-        <w:spacing w:line="240" w:lineRule="auto"/>
         <w:jc w:val="center"/>
         <w:rPr>
           <w:rFonts w:ascii="Times New Roman" w:hAnsi="Times New Roman" w:cs="Times New Roman"/>
@@ -1106,7 +1092,23 @@
           <w:sz w:val="28"/>
           <w:szCs w:val="28"/>
         </w:rPr>
-        <w:t xml:space="preserve"> Thoroughly test the application and address any bugs or issues.</w:t>
+        <w:t xml:space="preserve"> </w:t>
+      </w:r>
+      <w:r>
+        <w:rPr>
+          <w:rFonts w:ascii="Times New Roman" w:hAnsi="Times New Roman" w:cs="Times New Roman"/>
+          <w:sz w:val="28"/>
+          <w:szCs w:val="28"/>
+        </w:rPr>
+        <w:t>T</w:t>
+      </w:r>
+      <w:r>
+        <w:rPr>
+          <w:rFonts w:ascii="Times New Roman" w:hAnsi="Times New Roman" w:cs="Times New Roman"/>
+          <w:sz w:val="28"/>
+          <w:szCs w:val="28"/>
+        </w:rPr>
+        <w:t>est application and address any bugs or issues.</w:t>
       </w:r>
     </w:p>
     <w:p>
@@ -1131,6 +1133,8 @@
       <w:r>
         <w:rPr>
           <w:rFonts w:ascii="Times New Roman" w:hAnsi="Times New Roman" w:cs="Times New Roman"/>
+          <w:b/>
+          <w:bCs/>
           <w:sz w:val="28"/>
           <w:szCs w:val="28"/>
         </w:rPr>
@@ -1142,7 +1146,7 @@
           <w:sz w:val="28"/>
           <w:szCs w:val="28"/>
         </w:rPr>
-        <w:t>1</w:t>
+        <w:t>3</w:t>
       </w:r>
       <w:r>
         <w:rPr>
@@ -1335,7 +1339,7 @@
           <w:sz w:val="28"/>
           <w:szCs w:val="28"/>
         </w:rPr>
-        <w:t>3</w:t>
+        <w:t>2</w:t>
       </w:r>
       <w:r>
         <w:rPr>
@@ -3889,6 +3893,7 @@
   <w:style w:type="character" w:default="1" w:styleId="DefaultParagraphFont">
     <w:name w:val="Default Paragraph Font"/>
     <w:uiPriority w:val="1"/>
+    <w:semiHidden/>
     <w:unhideWhenUsed/>
   </w:style>
   <w:style w:type="table" w:default="1" w:styleId="TableNormal">

</xml_diff>